<commit_message>
Update Rahul Jaiswal Modified.docx
</commit_message>
<xml_diff>
--- a/templates/Rahul Jaiswal Modified.docx
+++ b/templates/Rahul Jaiswal Modified.docx
@@ -82,7 +82,7 @@
           </mc:Choice>
           <mc:Fallback>
             <w:pict>
-              <v:line w14:anchorId="520CB69F" id="Straight Connector 9" o:spid="_x0000_s1026" style="position:absolute;flip:x;z-index:251659264;visibility:visible;mso-wrap-style:square;mso-width-percent:0;mso-height-percent:0;mso-wrap-distance-left:9pt;mso-wrap-distance-top:0;mso-wrap-distance-right:9pt;mso-wrap-distance-bottom:0;mso-position-horizontal:absolute;mso-position-horizontal-relative:text;mso-position-vertical:absolute;mso-position-vertical-relative:text;mso-width-percent:0;mso-height-percent:0;mso-width-relative:margin;mso-height-relative:margin" from="316.3pt,3pt" to="316.75pt,57pt" o:gfxdata="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" strokecolor="#e7e6e6 [3214]" strokeweight=".5pt">
+              <v:line w14:anchorId="7B4334C1" id="Straight Connector 9" o:spid="_x0000_s1026" style="position:absolute;flip:x;z-index:251659264;visibility:visible;mso-wrap-style:square;mso-width-percent:0;mso-height-percent:0;mso-wrap-distance-left:9pt;mso-wrap-distance-top:0;mso-wrap-distance-right:9pt;mso-wrap-distance-bottom:0;mso-position-horizontal:absolute;mso-position-horizontal-relative:text;mso-position-vertical:absolute;mso-position-vertical-relative:text;mso-width-percent:0;mso-height-percent:0;mso-width-relative:margin;mso-height-relative:margin" from="316.3pt,3pt" to="316.75pt,57pt" o:gfxdata="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" strokecolor="#e7e6e6 [3214]" strokeweight=".5pt">
                 <v:stroke joinstyle="miter"/>
               </v:line>
             </w:pict>
@@ -515,7 +515,7 @@
           </mc:Choice>
           <mc:Fallback>
             <w:pict>
-              <v:line w14:anchorId="398CA55D" id="Straight Connector 11" o:spid="_x0000_s1026" style="position:absolute;z-index:251660288;visibility:visible;mso-wrap-style:square;mso-width-percent:0;mso-height-percent:0;mso-wrap-distance-left:9pt;mso-wrap-distance-top:0;mso-wrap-distance-right:9pt;mso-wrap-distance-bottom:0;mso-position-horizontal:left;mso-position-horizontal-relative:margin;mso-position-vertical:absolute;mso-position-vertical-relative:text;mso-width-percent:0;mso-height-percent:0;mso-width-relative:margin;mso-height-relative:margin" from="0,2.45pt" to="471.8pt,2.45pt" o:gfxdata="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" strokecolor="#cfcdcd [2894]" strokeweight=".5pt">
+              <v:line w14:anchorId="7729228D" id="Straight Connector 11" o:spid="_x0000_s1026" style="position:absolute;z-index:251660288;visibility:visible;mso-wrap-style:square;mso-width-percent:0;mso-height-percent:0;mso-wrap-distance-left:9pt;mso-wrap-distance-top:0;mso-wrap-distance-right:9pt;mso-wrap-distance-bottom:0;mso-position-horizontal:left;mso-position-horizontal-relative:margin;mso-position-vertical:absolute;mso-position-vertical-relative:text;mso-width-percent:0;mso-height-percent:0;mso-width-relative:margin;mso-height-relative:margin" from="0,2.45pt" to="471.8pt,2.45pt" o:gfxdata="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" strokecolor="#cfcdcd [2894]" strokeweight=".5pt">
                 <v:stroke joinstyle="miter"/>
                 <w10:wrap anchorx="margin"/>
               </v:line>
@@ -602,7 +602,7 @@
         <w:rPr>
           <w:b/>
           <w:bCs/>
-          <w:color w:val="595959" w:themeColor="text1" w:themeTint="A6"/>
+          <w:color w:val="404040" w:themeColor="text1" w:themeTint="BF"/>
         </w:rPr>
         <w:t>Programming</w:t>
       </w:r>
@@ -649,7 +649,7 @@
         <w:rPr>
           <w:b/>
           <w:bCs/>
-          <w:color w:val="595959" w:themeColor="text1" w:themeTint="A6"/>
+          <w:color w:val="404040" w:themeColor="text1" w:themeTint="BF"/>
         </w:rPr>
         <w:t xml:space="preserve">EDA </w:t>
       </w:r>
@@ -657,7 +657,7 @@
         <w:rPr>
           <w:b/>
           <w:bCs/>
-          <w:color w:val="595959" w:themeColor="text1" w:themeTint="A6"/>
+          <w:color w:val="404040" w:themeColor="text1" w:themeTint="BF"/>
         </w:rPr>
         <w:t xml:space="preserve">&amp; TCAD </w:t>
       </w:r>
@@ -665,7 +665,7 @@
         <w:rPr>
           <w:b/>
           <w:bCs/>
-          <w:color w:val="595959" w:themeColor="text1" w:themeTint="A6"/>
+          <w:color w:val="404040" w:themeColor="text1" w:themeTint="BF"/>
         </w:rPr>
         <w:t>Tools</w:t>
       </w:r>
@@ -685,7 +685,7 @@
         <w:rPr>
           <w:b/>
           <w:bCs/>
-          <w:color w:val="595959" w:themeColor="text1" w:themeTint="A6"/>
+          <w:color w:val="404040" w:themeColor="text1" w:themeTint="BF"/>
         </w:rPr>
         <w:t>Semiconductor Fabrication &amp; Characterization</w:t>
       </w:r>
@@ -710,7 +710,7 @@
         <w:rPr>
           <w:b/>
           <w:bCs/>
-          <w:color w:val="595959" w:themeColor="text1" w:themeTint="A6"/>
+          <w:color w:val="404040" w:themeColor="text1" w:themeTint="BF"/>
         </w:rPr>
         <w:t>Miscellaneous</w:t>
       </w:r>
@@ -783,7 +783,7 @@
         <w:rPr>
           <w:b/>
           <w:bCs/>
-          <w:color w:val="595959" w:themeColor="text1" w:themeTint="A6"/>
+          <w:color w:val="404040" w:themeColor="text1" w:themeTint="BF"/>
         </w:rPr>
         <w:t>Graduate Assistant</w:t>
       </w:r>
@@ -912,7 +912,7 @@
         <w:rPr>
           <w:b/>
           <w:bCs/>
-          <w:color w:val="595959" w:themeColor="text1" w:themeTint="A6"/>
+          <w:color w:val="404040" w:themeColor="text1" w:themeTint="BF"/>
         </w:rPr>
         <w:t>Research Assistant</w:t>
       </w:r>
@@ -1083,7 +1083,7 @@
         <w:rPr>
           <w:b/>
           <w:bCs/>
-          <w:color w:val="595959" w:themeColor="text1" w:themeTint="A6"/>
+          <w:color w:val="404040" w:themeColor="text1" w:themeTint="BF"/>
         </w:rPr>
         <w:t>Research intern</w:t>
       </w:r>
@@ -1256,7 +1256,7 @@
         <w:rPr>
           <w:b/>
           <w:bCs/>
-          <w:color w:val="595959" w:themeColor="text1" w:themeTint="A6"/>
+          <w:color w:val="404040" w:themeColor="text1" w:themeTint="BF"/>
         </w:rPr>
         <w:t>Doctor of Philosophy</w:t>
       </w:r>
@@ -1333,7 +1333,7 @@
         <w:rPr>
           <w:b/>
           <w:bCs/>
-          <w:color w:val="595959" w:themeColor="text1" w:themeTint="A6"/>
+          <w:color w:val="404040" w:themeColor="text1" w:themeTint="BF"/>
         </w:rPr>
         <w:t>Master of Science</w:t>
       </w:r>
@@ -1389,7 +1389,7 @@
         <w:rPr>
           <w:b/>
           <w:bCs/>
-          <w:color w:val="595959" w:themeColor="text1" w:themeTint="A6"/>
+          <w:color w:val="404040" w:themeColor="text1" w:themeTint="BF"/>
         </w:rPr>
         <w:t>Master of Engineering</w:t>
       </w:r>
@@ -1455,7 +1455,7 @@
         <w:rPr>
           <w:b/>
           <w:bCs/>
-          <w:color w:val="595959" w:themeColor="text1" w:themeTint="A6"/>
+          <w:color w:val="404040" w:themeColor="text1" w:themeTint="BF"/>
         </w:rPr>
         <w:t>Bachelor of Technology</w:t>
       </w:r>
@@ -1583,7 +1583,7 @@
         <w:rPr>
           <w:b/>
           <w:bCs/>
-          <w:color w:val="595959" w:themeColor="text1" w:themeTint="A6"/>
+          <w:color w:val="404040" w:themeColor="text1" w:themeTint="BF"/>
         </w:rPr>
         <w:t>XSolar-Hetero (xsolar-hetero.sg) : Online photovoltaic simulation platform</w:t>
       </w:r>
@@ -1876,7 +1876,7 @@
         <w:rPr>
           <w:b/>
           <w:bCs/>
-          <w:color w:val="595959" w:themeColor="text1" w:themeTint="A6"/>
+          <w:color w:val="404040" w:themeColor="text1" w:themeTint="BF"/>
         </w:rPr>
         <w:t>Automated Solar cell data Logging and Processing</w:t>
       </w:r>
@@ -2112,7 +2112,7 @@
         <w:rPr>
           <w:b/>
           <w:bCs/>
-          <w:color w:val="595959" w:themeColor="text1" w:themeTint="A6"/>
+          <w:color w:val="404040" w:themeColor="text1" w:themeTint="BF"/>
         </w:rPr>
         <w:t>Solar cell optimization using simulation and data science</w:t>
       </w:r>
@@ -2376,7 +2376,7 @@
         <w:rPr>
           <w:b/>
           <w:bCs/>
-          <w:color w:val="595959" w:themeColor="text1" w:themeTint="A6"/>
+          <w:color w:val="404040" w:themeColor="text1" w:themeTint="BF"/>
         </w:rPr>
         <w:t>Fabrication of N- Channel Enhancement type MOSFET</w:t>
       </w:r>
@@ -2578,7 +2578,7 @@
         <w:rPr>
           <w:b/>
           <w:bCs/>
-          <w:color w:val="595959" w:themeColor="text1" w:themeTint="A6"/>
+          <w:color w:val="404040" w:themeColor="text1" w:themeTint="BF"/>
         </w:rPr>
         <w:t>Remotely programmable smart thermostat</w:t>
       </w:r>
@@ -2806,7 +2806,7 @@
         <w:rPr>
           <w:b/>
           <w:bCs/>
-          <w:color w:val="595959" w:themeColor="text1" w:themeTint="A6"/>
+          <w:color w:val="404040" w:themeColor="text1" w:themeTint="BF"/>
         </w:rPr>
         <w:t>IV characterization of hetero-junction using TCAD SILVACO</w:t>
       </w:r>
@@ -3026,9 +3026,17 @@
         <w:rPr>
           <w:b/>
           <w:bCs/>
-          <w:color w:val="595959" w:themeColor="text1" w:themeTint="A6"/>
-        </w:rPr>
-        <w:t xml:space="preserve">Wolfram Technology Conference 2018 - </w:t>
+          <w:color w:val="404040" w:themeColor="text1" w:themeTint="BF"/>
+        </w:rPr>
+        <w:t>Wolfram Technology Conference 2018</w:t>
+      </w:r>
+      <w:r>
+        <w:rPr>
+          <w:b/>
+          <w:bCs/>
+          <w:color w:val="595959" w:themeColor="text1" w:themeTint="A6"/>
+        </w:rPr>
+        <w:t xml:space="preserve"> - </w:t>
       </w:r>
       <w:r>
         <w:rPr>
@@ -3135,7 +3143,7 @@
         <w:rPr>
           <w:b/>
           <w:bCs/>
-          <w:color w:val="595959" w:themeColor="text1" w:themeTint="A6"/>
+          <w:color w:val="404040" w:themeColor="text1" w:themeTint="BF"/>
         </w:rPr>
         <w:t>27</w:t>
       </w:r>
@@ -3143,7 +3151,7 @@
         <w:rPr>
           <w:b/>
           <w:bCs/>
-          <w:color w:val="595959" w:themeColor="text1" w:themeTint="A6"/>
+          <w:color w:val="404040" w:themeColor="text1" w:themeTint="BF"/>
           <w:vertAlign w:val="superscript"/>
         </w:rPr>
         <w:t>th</w:t>
@@ -3152,61 +3160,43 @@
         <w:rPr>
           <w:b/>
           <w:bCs/>
-          <w:color w:val="595959" w:themeColor="text1" w:themeTint="A6"/>
+          <w:color w:val="404040" w:themeColor="text1" w:themeTint="BF"/>
+        </w:rPr>
+        <w:t xml:space="preserve"> Photovoltaic Science &amp; Engineering Conference </w:t>
+      </w:r>
+      <w:r>
+        <w:rPr>
+          <w:b/>
+          <w:bCs/>
+          <w:color w:val="404040" w:themeColor="text1" w:themeTint="BF"/>
+        </w:rPr>
+        <w:t>(PVSEC</w:t>
+      </w:r>
+      <w:r>
+        <w:rPr>
+          <w:color w:val="404040" w:themeColor="text1" w:themeTint="BF"/>
+        </w:rPr>
+        <w:t xml:space="preserve">) </w:t>
+      </w:r>
+      <w:r>
+        <w:rPr>
+          <w:b/>
+          <w:bCs/>
+          <w:color w:val="404040" w:themeColor="text1" w:themeTint="BF"/>
+        </w:rPr>
+        <w:t>2017</w:t>
+      </w:r>
+      <w:r>
+        <w:rPr>
+          <w:color w:val="404040" w:themeColor="text1" w:themeTint="BF"/>
         </w:rPr>
         <w:t xml:space="preserve"> </w:t>
       </w:r>
       <w:r>
         <w:rPr>
-          <w:b/>
-          <w:bCs/>
-          <w:color w:val="595959" w:themeColor="text1" w:themeTint="A6"/>
-        </w:rPr>
-        <w:t xml:space="preserve">Photovoltaic Science </w:t>
-      </w:r>
-      <w:r>
-        <w:rPr>
-          <w:b/>
-          <w:bCs/>
-          <w:color w:val="595959" w:themeColor="text1" w:themeTint="A6"/>
-        </w:rPr>
-        <w:t>&amp;</w:t>
-      </w:r>
-      <w:r>
-        <w:rPr>
-          <w:b/>
-          <w:bCs/>
-          <w:color w:val="595959" w:themeColor="text1" w:themeTint="A6"/>
-        </w:rPr>
-        <w:t xml:space="preserve"> Engineering Conference </w:t>
-      </w:r>
-      <w:r>
-        <w:rPr>
-          <w:b/>
-          <w:bCs/>
-          <w:color w:val="595959" w:themeColor="text1" w:themeTint="A6"/>
-        </w:rPr>
-        <w:t>(PVSEC</w:t>
-      </w:r>
-      <w:r>
-        <w:rPr>
-          <w:color w:val="595959" w:themeColor="text1" w:themeTint="A6"/>
-        </w:rPr>
-        <w:t xml:space="preserve">) </w:t>
-      </w:r>
-      <w:r>
-        <w:rPr>
-          <w:b/>
-          <w:bCs/>
-          <w:color w:val="595959" w:themeColor="text1" w:themeTint="A6"/>
-        </w:rPr>
-        <w:t>2017</w:t>
-      </w:r>
-      <w:r>
-        <w:rPr>
-          <w:color w:val="595959" w:themeColor="text1" w:themeTint="A6"/>
-        </w:rPr>
-        <w:t xml:space="preserve"> – Oral</w:t>
+          <w:color w:val="595959" w:themeColor="text1" w:themeTint="A6"/>
+        </w:rPr>
+        <w:t>– Oral</w:t>
       </w:r>
     </w:p>
     <w:p>
@@ -3445,14 +3435,14 @@
         <v:path o:extrusionok="f" gradientshapeok="t" o:connecttype="rect"/>
         <o:lock v:ext="edit" aspectratio="t"/>
       </v:shapetype>
-      <v:shape id="_x0000_i2229" type="#_x0000_t75" style="width:34.7pt;height:26.15pt;visibility:visible;mso-wrap-style:square" o:bullet="t">
+      <v:shape id="_x0000_i2237" type="#_x0000_t75" style="width:34.6pt;height:26.35pt;visibility:visible;mso-wrap-style:square" o:bullet="t">
         <v:imagedata r:id="rId1" o:title=""/>
       </v:shape>
     </w:pict>
   </w:numPicBullet>
   <w:numPicBullet w:numPicBulletId="1">
     <w:pict>
-      <v:shape id="_x0000_i2230" type="#_x0000_t75" style="width:34.7pt;height:26.15pt;visibility:visible;mso-wrap-style:square" o:bullet="t">
+      <v:shape id="_x0000_i2238" type="#_x0000_t75" style="width:34.6pt;height:26.35pt;visibility:visible;mso-wrap-style:square" o:bullet="t">
         <v:imagedata r:id="rId2" o:title=""/>
       </v:shape>
     </w:pict>

</xml_diff>

<commit_message>
project section 1 modified
</commit_message>
<xml_diff>
--- a/templates/Rahul Jaiswal Modified.docx
+++ b/templates/Rahul Jaiswal Modified.docx
@@ -82,7 +82,7 @@
           </mc:Choice>
           <mc:Fallback>
             <w:pict>
-              <v:line w14:anchorId="7B4334C1" id="Straight Connector 9" o:spid="_x0000_s1026" style="position:absolute;flip:x;z-index:251659264;visibility:visible;mso-wrap-style:square;mso-width-percent:0;mso-height-percent:0;mso-wrap-distance-left:9pt;mso-wrap-distance-top:0;mso-wrap-distance-right:9pt;mso-wrap-distance-bottom:0;mso-position-horizontal:absolute;mso-position-horizontal-relative:text;mso-position-vertical:absolute;mso-position-vertical-relative:text;mso-width-percent:0;mso-height-percent:0;mso-width-relative:margin;mso-height-relative:margin" from="316.3pt,3pt" to="316.75pt,57pt" o:gfxdata="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" strokecolor="#e7e6e6 [3214]" strokeweight=".5pt">
+              <v:line w14:anchorId="0992FFC9" id="Straight Connector 9" o:spid="_x0000_s1026" style="position:absolute;flip:x;z-index:251659264;visibility:visible;mso-wrap-style:square;mso-width-percent:0;mso-height-percent:0;mso-wrap-distance-left:9pt;mso-wrap-distance-top:0;mso-wrap-distance-right:9pt;mso-wrap-distance-bottom:0;mso-position-horizontal:absolute;mso-position-horizontal-relative:text;mso-position-vertical:absolute;mso-position-vertical-relative:text;mso-width-percent:0;mso-height-percent:0;mso-width-relative:margin;mso-height-relative:margin" from="316.3pt,3pt" to="316.75pt,57pt" o:gfxdata="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" strokecolor="#e7e6e6 [3214]" strokeweight=".5pt">
                 <v:stroke joinstyle="miter"/>
               </v:line>
             </w:pict>
@@ -515,7 +515,7 @@
           </mc:Choice>
           <mc:Fallback>
             <w:pict>
-              <v:line w14:anchorId="7729228D" id="Straight Connector 11" o:spid="_x0000_s1026" style="position:absolute;z-index:251660288;visibility:visible;mso-wrap-style:square;mso-width-percent:0;mso-height-percent:0;mso-wrap-distance-left:9pt;mso-wrap-distance-top:0;mso-wrap-distance-right:9pt;mso-wrap-distance-bottom:0;mso-position-horizontal:left;mso-position-horizontal-relative:margin;mso-position-vertical:absolute;mso-position-vertical-relative:text;mso-width-percent:0;mso-height-percent:0;mso-width-relative:margin;mso-height-relative:margin" from="0,2.45pt" to="471.8pt,2.45pt" o:gfxdata="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" strokecolor="#cfcdcd [2894]" strokeweight=".5pt">
+              <v:line w14:anchorId="2CA8AA36" id="Straight Connector 11" o:spid="_x0000_s1026" style="position:absolute;z-index:251660288;visibility:visible;mso-wrap-style:square;mso-width-percent:0;mso-height-percent:0;mso-wrap-distance-left:9pt;mso-wrap-distance-top:0;mso-wrap-distance-right:9pt;mso-wrap-distance-bottom:0;mso-position-horizontal:left;mso-position-horizontal-relative:margin;mso-position-vertical:absolute;mso-position-vertical-relative:text;mso-width-percent:0;mso-height-percent:0;mso-width-relative:margin;mso-height-relative:margin" from="0,2.45pt" to="471.8pt,2.45pt" o:gfxdata="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" strokecolor="#cfcdcd [2894]" strokeweight=".5pt">
                 <v:stroke joinstyle="miter"/>
                 <w10:wrap anchorx="margin"/>
               </v:line>
@@ -1783,7 +1783,23 @@
           <w:sz w:val="16"/>
           <w:szCs w:val="16"/>
         </w:rPr>
-        <w:t>Novel solar cell characterization techniques (Implied Voc extraction from PL images), Implied current voltage profiling using QSSPC measurement data (Minority carrier lifetime), broken finger identification in cell (Using EL imaging), and Electro-Capacitive voltage profiling was  employed in the project to collect measurement data for different solar cell architectures and precursors.</w:t>
+        <w:t>Novel solar cell characterization techniques</w:t>
+      </w:r>
+      <w:r>
+        <w:rPr>
+          <w:color w:val="000000" w:themeColor="text1"/>
+          <w:sz w:val="16"/>
+          <w:szCs w:val="16"/>
+        </w:rPr>
+        <w:t xml:space="preserve"> like i</w:t>
+      </w:r>
+      <w:r>
+        <w:rPr>
+          <w:color w:val="000000" w:themeColor="text1"/>
+          <w:sz w:val="16"/>
+          <w:szCs w:val="16"/>
+        </w:rPr>
+        <w:t>mplied Voc extraction from PL images, Implied current voltage profiling using QSSPC measurement data (Minority carrier lifetime), broken finger identification in cell (Using EL imaging), and Electro-Capacitive voltage profiling was  employed in the project to collect measurement data for different solar cell architectures and precursors.</w:t>
       </w:r>
     </w:p>
     <w:p>
@@ -1851,7 +1867,23 @@
           <w:sz w:val="16"/>
           <w:szCs w:val="16"/>
         </w:rPr>
-        <w:t>Funded by SERIS, NUS</w:t>
+        <w:t xml:space="preserve">Funded </w:t>
+      </w:r>
+      <w:r>
+        <w:rPr>
+          <w:color w:val="000000" w:themeColor="text1"/>
+          <w:sz w:val="16"/>
+          <w:szCs w:val="16"/>
+        </w:rPr>
+        <w:t xml:space="preserve">as core project </w:t>
+      </w:r>
+      <w:r>
+        <w:rPr>
+          <w:color w:val="000000" w:themeColor="text1"/>
+          <w:sz w:val="16"/>
+          <w:szCs w:val="16"/>
+        </w:rPr>
+        <w:t>by SERIS, NUS</w:t>
       </w:r>
     </w:p>
     <w:p>
@@ -3435,14 +3467,14 @@
         <v:path o:extrusionok="f" gradientshapeok="t" o:connecttype="rect"/>
         <o:lock v:ext="edit" aspectratio="t"/>
       </v:shapetype>
-      <v:shape id="_x0000_i2237" type="#_x0000_t75" style="width:34.6pt;height:26.35pt;visibility:visible;mso-wrap-style:square" o:bullet="t">
+      <v:shape id="_x0000_i2239" type="#_x0000_t75" style="width:34.6pt;height:26.35pt;visibility:visible;mso-wrap-style:square" o:bullet="t">
         <v:imagedata r:id="rId1" o:title=""/>
       </v:shape>
     </w:pict>
   </w:numPicBullet>
   <w:numPicBullet w:numPicBulletId="1">
     <w:pict>
-      <v:shape id="_x0000_i2238" type="#_x0000_t75" style="width:34.6pt;height:26.35pt;visibility:visible;mso-wrap-style:square" o:bullet="t">
+      <v:shape id="_x0000_i2240" type="#_x0000_t75" style="width:34.6pt;height:26.35pt;visibility:visible;mso-wrap-style:square" o:bullet="t">
         <v:imagedata r:id="rId2" o:title=""/>
       </v:shape>
     </w:pict>

</xml_diff>